<commit_message>
PID added to AI
</commit_message>
<xml_diff>
--- a/Artificial Intellignce/Artificial Intelligence.docx
+++ b/Artificial Intellignce/Artificial Intelligence.docx
@@ -440,6 +440,7 @@
           <w:rFonts w:asciiTheme="majorBidi" w:hAnsiTheme="majorBidi" w:cstheme="majorBidi"/>
           <w:sz w:val="40"/>
           <w:szCs w:val="40"/>
+          <w:rtl/>
         </w:rPr>
       </w:pPr>
       <w:r>
@@ -471,6 +472,29 @@
           <w:sz w:val="40"/>
           <w:szCs w:val="40"/>
         </w:rPr>
+        <w:t>PID23867614</w:t>
+      </w:r>
+    </w:p>
+    <w:p>
+      <w:pPr>
+        <w:spacing w:line="360" w:lineRule="auto"/>
+        <w:jc w:val="center"/>
+        <w:rPr>
+          <w:rFonts w:asciiTheme="majorBidi" w:hAnsiTheme="majorBidi" w:cstheme="majorBidi"/>
+          <w:b/>
+          <w:bCs/>
+          <w:sz w:val="40"/>
+          <w:szCs w:val="40"/>
+        </w:rPr>
+      </w:pPr>
+      <w:r>
+        <w:rPr>
+          <w:rFonts w:asciiTheme="majorBidi" w:hAnsiTheme="majorBidi" w:cstheme="majorBidi"/>
+          <w:b/>
+          <w:bCs/>
+          <w:sz w:val="40"/>
+          <w:szCs w:val="40"/>
+        </w:rPr>
         <w:t>2nd Semester 2020 Project</w:t>
       </w:r>
     </w:p>
@@ -497,21 +521,10 @@
         <w:t>Gamification</w:t>
       </w:r>
     </w:p>
-    <w:p>
-      <w:pPr>
-        <w:jc w:val="center"/>
-        <w:rPr>
-          <w:rFonts w:asciiTheme="majorBidi" w:hAnsiTheme="majorBidi" w:cstheme="majorBidi"/>
-          <w:b/>
-          <w:bCs/>
-          <w:sz w:val="40"/>
-          <w:szCs w:val="40"/>
-        </w:rPr>
-      </w:pPr>
-    </w:p>
     <w:tbl>
       <w:tblPr>
         <w:tblStyle w:val="TableGrid"/>
+        <w:tblpPr w:leftFromText="180" w:rightFromText="180" w:vertAnchor="text" w:horzAnchor="margin" w:tblpY="252"/>
         <w:tblW w:w="10525" w:type="dxa"/>
         <w:tblLook w:val="04A0" w:firstRow="1" w:lastRow="0" w:firstColumn="1" w:lastColumn="0" w:noHBand="0" w:noVBand="1"/>
       </w:tblPr>
@@ -952,15 +965,8 @@
           <w:szCs w:val="40"/>
         </w:rPr>
       </w:pPr>
-    </w:p>
-    <w:p>
-      <w:pPr>
-        <w:rPr>
-          <w:rFonts w:asciiTheme="majorBidi" w:hAnsiTheme="majorBidi" w:cstheme="majorBidi"/>
-          <w:sz w:val="40"/>
-          <w:szCs w:val="40"/>
-        </w:rPr>
-      </w:pPr>
+      <w:bookmarkStart w:id="0" w:name="_GoBack"/>
+      <w:bookmarkEnd w:id="0"/>
     </w:p>
     <w:p>
       <w:pPr>
@@ -3731,17 +3737,7 @@
           <w:sz w:val="32"/>
           <w:szCs w:val="32"/>
         </w:rPr>
-        <w:t>Note</w:t>
-      </w:r>
-      <w:r>
-        <w:rPr>
-          <w:rFonts w:asciiTheme="majorBidi" w:hAnsiTheme="majorBidi" w:cstheme="majorBidi"/>
-          <w:b/>
-          <w:bCs/>
-          <w:sz w:val="32"/>
-          <w:szCs w:val="32"/>
-        </w:rPr>
-        <w:t>:</w:t>
+        <w:t>Note:</w:t>
       </w:r>
     </w:p>
     <w:p>
@@ -20188,8 +20184,6 @@
           <w:szCs w:val="36"/>
         </w:rPr>
       </w:pPr>
-      <w:bookmarkStart w:id="0" w:name="_GoBack"/>
-      <w:bookmarkEnd w:id="0"/>
     </w:p>
     <w:p>
       <w:pPr>

</xml_diff>